<commit_message>
1/2 done with Lab 3.
Working on Calculator Images.
</commit_message>
<xml_diff>
--- a/Lab/3/Lab 3.docx
+++ b/Lab/3/Lab 3.docx
@@ -3144,12 +3144,206 @@
         <w:t>&gt;</w:t>
       </w:r>
     </w:p>
+    <w:p/>
     <w:p>
+      <w:pPr>
+        <w:rPr>
+          <w:b/>
+        </w:rPr>
+      </w:pPr>
+      <w:r>
+        <w:rPr>
+          <w:b/>
+        </w:rPr>
+        <w:t xml:space="preserve">Output: </w:t>
+      </w:r>
+    </w:p>
+    <w:p/>
+    <w:p>
+      <w:r>
+        <w:rPr>
+          <w:noProof/>
+        </w:rPr>
+        <w:drawing>
+          <wp:inline distT="0" distB="0" distL="0" distR="0" wp14:anchorId="208FC374" wp14:editId="3ED524D8">
+            <wp:extent cx="2512848" cy="3924300"/>
+            <wp:effectExtent l="0" t="0" r="1905" b="0"/>
+            <wp:docPr id="2" name="Picture 2"/>
+            <wp:cNvGraphicFramePr>
+              <a:graphicFrameLocks xmlns:a="http://schemas.openxmlformats.org/drawingml/2006/main" noChangeAspect="1"/>
+            </wp:cNvGraphicFramePr>
+            <a:graphic xmlns:a="http://schemas.openxmlformats.org/drawingml/2006/main">
+              <a:graphicData uri="http://schemas.openxmlformats.org/drawingml/2006/picture">
+                <pic:pic xmlns:pic="http://schemas.openxmlformats.org/drawingml/2006/picture">
+                  <pic:nvPicPr>
+                    <pic:cNvPr id="0" name="Picture 2"/>
+                    <pic:cNvPicPr>
+                      <a:picLocks noChangeAspect="1" noChangeArrowheads="1"/>
+                    </pic:cNvPicPr>
+                  </pic:nvPicPr>
+                  <pic:blipFill>
+                    <a:blip r:embed="rId4">
+                      <a:extLst>
+                        <a:ext uri="{28A0092B-C50C-407E-A947-70E740481C1C}">
+                          <a14:useLocalDpi xmlns:a14="http://schemas.microsoft.com/office/drawing/2010/main" val="0"/>
+                        </a:ext>
+                      </a:extLst>
+                    </a:blip>
+                    <a:srcRect/>
+                    <a:stretch>
+                      <a:fillRect/>
+                    </a:stretch>
+                  </pic:blipFill>
+                  <pic:spPr bwMode="auto">
+                    <a:xfrm>
+                      <a:off x="0" y="0"/>
+                      <a:ext cx="2528794" cy="3949203"/>
+                    </a:xfrm>
+                    <a:prstGeom prst="rect">
+                      <a:avLst/>
+                    </a:prstGeom>
+                    <a:noFill/>
+                    <a:ln>
+                      <a:noFill/>
+                    </a:ln>
+                  </pic:spPr>
+                </pic:pic>
+              </a:graphicData>
+            </a:graphic>
+          </wp:inline>
+        </w:drawing>
+      </w:r>
+    </w:p>
+    <w:p/>
+    <w:p>
+      <w:pPr>
+        <w:rPr>
+          <w:b/>
+        </w:rPr>
+      </w:pPr>
+      <w:r>
+        <w:rPr>
+          <w:b/>
+        </w:rPr>
+        <w:t xml:space="preserve">Part II: Simple Calculator </w:t>
+      </w:r>
+      <w:r>
+        <w:rPr>
+          <w:b/>
+        </w:rPr>
+        <w:t>– w/Android</w:t>
+      </w:r>
+    </w:p>
+    <w:p>
+      <w:r>
+        <w:lastRenderedPageBreak/>
+        <w:t xml:space="preserve">The code in this section was provided by the professor’s lab manual. It provided an insight about how a calculator can be created using simple java. Although the input of the code is very complex, changes </w:t>
+      </w:r>
+      <w:proofErr w:type="gramStart"/>
+      <w:r>
+        <w:t>has to</w:t>
+      </w:r>
+      <w:proofErr w:type="gramEnd"/>
+      <w:r>
+        <w:t xml:space="preserve"> be made to suit the needs of the virtual phone. The following is the OUTPUT we received prior to completing the assignment: </w:t>
+      </w:r>
+    </w:p>
+    <w:p>
+      <w:pPr>
+        <w:rPr>
+          <w:b/>
+        </w:rPr>
+      </w:pPr>
+      <w:r>
+        <w:rPr>
+          <w:b/>
+        </w:rPr>
+        <w:t>PRIOR OUTPUT</w:t>
+      </w:r>
+      <w:r>
+        <w:rPr>
+          <w:b/>
+        </w:rPr>
+        <w:t xml:space="preserve">: </w:t>
+      </w:r>
+    </w:p>
+    <w:p>
+      <w:r>
+        <w:rPr>
+          <w:noProof/>
+        </w:rPr>
+        <w:drawing>
+          <wp:inline distT="0" distB="0" distL="0" distR="0" wp14:anchorId="2C2DD1B6" wp14:editId="74EE8F20">
+            <wp:extent cx="2453823" cy="3741420"/>
+            <wp:effectExtent l="0" t="0" r="3810" b="0"/>
+            <wp:docPr id="3" name="Picture 3"/>
+            <wp:cNvGraphicFramePr>
+              <a:graphicFrameLocks xmlns:a="http://schemas.openxmlformats.org/drawingml/2006/main" noChangeAspect="1"/>
+            </wp:cNvGraphicFramePr>
+            <a:graphic xmlns:a="http://schemas.openxmlformats.org/drawingml/2006/main">
+              <a:graphicData uri="http://schemas.openxmlformats.org/drawingml/2006/picture">
+                <pic:pic xmlns:pic="http://schemas.openxmlformats.org/drawingml/2006/picture">
+                  <pic:nvPicPr>
+                    <pic:cNvPr id="0" name="Picture 4"/>
+                    <pic:cNvPicPr>
+                      <a:picLocks noChangeAspect="1" noChangeArrowheads="1"/>
+                    </pic:cNvPicPr>
+                  </pic:nvPicPr>
+                  <pic:blipFill>
+                    <a:blip r:embed="rId5">
+                      <a:extLst>
+                        <a:ext uri="{28A0092B-C50C-407E-A947-70E740481C1C}">
+                          <a14:useLocalDpi xmlns:a14="http://schemas.microsoft.com/office/drawing/2010/main" val="0"/>
+                        </a:ext>
+                      </a:extLst>
+                    </a:blip>
+                    <a:srcRect/>
+                    <a:stretch>
+                      <a:fillRect/>
+                    </a:stretch>
+                  </pic:blipFill>
+                  <pic:spPr bwMode="auto">
+                    <a:xfrm>
+                      <a:off x="0" y="0"/>
+                      <a:ext cx="2463005" cy="3755420"/>
+                    </a:xfrm>
+                    <a:prstGeom prst="rect">
+                      <a:avLst/>
+                    </a:prstGeom>
+                    <a:noFill/>
+                    <a:ln>
+                      <a:noFill/>
+                    </a:ln>
+                  </pic:spPr>
+                </pic:pic>
+              </a:graphicData>
+            </a:graphic>
+          </wp:inline>
+        </w:drawing>
+      </w:r>
+    </w:p>
+    <w:p>
+      <w:pPr>
+        <w:rPr>
+          <w:b/>
+        </w:rPr>
+      </w:pPr>
+      <w:r>
+        <w:rPr>
+          <w:b/>
+        </w:rPr>
+        <w:t xml:space="preserve">After modifying the code: </w:t>
+      </w:r>
+    </w:p>
+    <w:p>
+      <w:pPr>
+        <w:rPr>
+          <w:b/>
+        </w:rPr>
+      </w:pPr>
       <w:bookmarkStart w:id="0" w:name="_GoBack"/>
       <w:bookmarkEnd w:id="0"/>
     </w:p>
-    <w:p/>
-    <w:p/>
     <w:p/>
     <w:sectPr>
       <w:pgSz w:w="12240" w:h="15840"/>

</xml_diff>